<commit_message>
Modif générateur statuts + critères label
</commit_message>
<xml_diff>
--- a/client/public/fichiers/ANNEXE 9 EXEMPLE DE STATUTS.docx
+++ b/client/public/fichiers/ANNEXE 9 EXEMPLE DE STATUTS.docx
@@ -584,14 +584,14 @@
         <w:t>STATUTS DE L’ASSOCIATION</w:t>
       </w:r>
     </w:p>
-    <w:p>
-      <w:pPr>
-        <w:spacing w:before="100" w:beforeAutospacing="1" w:after="100" w:afterAutospacing="1" w:line="360" w:lineRule="auto"/>
+    <w:p w14:noSpellErr="1">
+      <w:pPr>
+        <w:spacing w:before="100" w:beforeAutospacing="on" w:after="100" w:afterAutospacing="on" w:line="360" w:lineRule="auto"/>
         <w:jc w:val="center"/>
         <w:rPr>
           <w:rFonts w:ascii="Calibri" w:hAnsi="Calibri" w:eastAsia="Calibri" w:cs="Calibri"/>
-          <w:b/>
-          <w:bCs/>
+          <w:b w:val="1"/>
+          <w:bCs w:val="1"/>
           <w:color w:val="000000" w:themeColor="text1"/>
           <w:sz w:val="28"/>
           <w:szCs w:val="28"/>
@@ -599,14 +599,26 @@
       </w:pPr>
       <w:r>
         <w:rPr>
-          <w:rFonts w:ascii="Calibri" w:hAnsi="Calibri" w:eastAsia="Calibri" w:cs="Calibri"/>
-          <w:b/>
-          <w:bCs/>
-          <w:color w:val="000000" w:themeColor="text1"/>
+          <w:rFonts w:ascii="Calibri" w:hAnsi="Calibri" w:eastAsia="Calibri" w:cs="Calibri" w:asciiTheme="minorAscii" w:hAnsiTheme="minorAscii" w:eastAsiaTheme="minorAscii" w:cstheme="minorBidi"/>
+          <w:b w:val="1"/>
+          <w:bCs w:val="1"/>
+          <w:color w:val="E97132" w:themeColor="accent2" w:themeTint="FF" w:themeShade="FF"/>
+          <w:sz w:val="24"/>
+          <w:szCs w:val="24"/>
+          <w:lang w:eastAsia="en-US" w:bidi="ar-SA"/>
+        </w:rPr>
+        <w:t>[Nom de l’Association]</w:t>
+      </w:r>
+      <w:r>
+        <w:rPr>
+          <w:rFonts w:ascii="Calibri" w:hAnsi="Calibri" w:eastAsia="Calibri" w:cs="Calibri"/>
+          <w:b w:val="1"/>
+          <w:bCs w:val="1"/>
+          <w:color w:val="000000" w:themeColor="text1" w:themeTint="FF" w:themeShade="FF"/>
           <w:sz w:val="28"/>
           <w:szCs w:val="28"/>
         </w:rPr>
-        <w:t>[Nom de l’Association] – École de Production</w:t>
+        <w:t xml:space="preserve"> – École de Production</w:t>
       </w:r>
     </w:p>
     <w:p>
@@ -710,28 +722,31 @@
         <w:t>Il est fondé, entre les adhérents aux présents statuts, une association régie par la loi du 1er juillet 1901 et le décret du 16 août 1901, ayant pour titre :</w:t>
       </w:r>
     </w:p>
-    <w:p>
-      <w:pPr>
-        <w:spacing w:before="100" w:beforeAutospacing="1" w:after="100" w:afterAutospacing="1" w:line="360" w:lineRule="auto"/>
-        <w:jc w:val="both"/>
-        <w:rPr>
-          <w:rFonts w:ascii="Calibri" w:hAnsi="Calibri" w:eastAsia="Calibri" w:cs="Calibri"/>
-          <w:color w:val="000000" w:themeColor="text1"/>
-        </w:rPr>
-      </w:pPr>
-      <w:r>
-        <w:rPr>
-          <w:rFonts w:ascii="Calibri" w:hAnsi="Calibri" w:eastAsia="Calibri" w:cs="Calibri"/>
-          <w:b/>
-          <w:bCs/>
-          <w:color w:val="000000" w:themeColor="text1"/>
+    <w:p w14:noSpellErr="1">
+      <w:pPr>
+        <w:spacing w:before="100" w:beforeAutospacing="on" w:after="100" w:afterAutospacing="on" w:line="360" w:lineRule="auto"/>
+        <w:jc w:val="both"/>
+        <w:rPr>
+          <w:rFonts w:ascii="Calibri" w:hAnsi="Calibri" w:eastAsia="Calibri" w:cs="Calibri"/>
+          <w:color w:val="000000" w:themeColor="text1"/>
+        </w:rPr>
+      </w:pPr>
+      <w:r>
+        <w:rPr>
+          <w:rFonts w:ascii="Calibri" w:hAnsi="Calibri" w:eastAsia="Calibri" w:cs="Calibri" w:asciiTheme="minorAscii" w:hAnsiTheme="minorAscii" w:eastAsiaTheme="minorAscii" w:cstheme="minorBidi"/>
+          <w:b w:val="1"/>
+          <w:bCs w:val="1"/>
+          <w:color w:val="E97132" w:themeColor="accent2" w:themeTint="FF" w:themeShade="FF"/>
+          <w:sz w:val="24"/>
+          <w:szCs w:val="24"/>
+          <w:lang w:eastAsia="en-US" w:bidi="ar-SA"/>
         </w:rPr>
         <w:t>[Nom de l’association]</w:t>
       </w:r>
       <w:r>
         <w:rPr>
           <w:rFonts w:ascii="Calibri" w:hAnsi="Calibri" w:eastAsia="Calibri" w:cs="Calibri"/>
-          <w:color w:val="000000" w:themeColor="text1"/>
+          <w:color w:val="000000" w:themeColor="text1" w:themeTint="FF" w:themeShade="FF"/>
         </w:rPr>
         <w:t>.</w:t>
       </w:r>
@@ -1076,9 +1091,9 @@
         <w:t>Article 4 – Siège social</w:t>
       </w:r>
     </w:p>
-    <w:p>
-      <w:pPr>
-        <w:spacing w:before="100" w:beforeAutospacing="1" w:after="100" w:afterAutospacing="1" w:line="360" w:lineRule="auto"/>
+    <w:p w14:noSpellErr="1">
+      <w:pPr>
+        <w:spacing w:before="100" w:beforeAutospacing="on" w:after="100" w:afterAutospacing="on" w:line="360" w:lineRule="auto"/>
         <w:jc w:val="both"/>
         <w:rPr>
           <w:rFonts w:ascii="Calibri" w:hAnsi="Calibri" w:cs="Calibri"/>
@@ -1087,23 +1102,26 @@
       <w:r>
         <w:rPr>
           <w:rFonts w:ascii="Calibri" w:hAnsi="Calibri" w:eastAsia="Calibri" w:cs="Calibri"/>
-          <w:color w:val="000000" w:themeColor="text1"/>
+          <w:color w:val="000000" w:themeColor="text1" w:themeTint="FF" w:themeShade="FF"/>
         </w:rPr>
         <w:t xml:space="preserve">Le siège social est fixé à </w:t>
       </w:r>
       <w:r>
         <w:rPr>
-          <w:rFonts w:ascii="Calibri" w:hAnsi="Calibri" w:eastAsia="Calibri" w:cs="Calibri"/>
-          <w:b/>
-          <w:bCs/>
-          <w:color w:val="000000" w:themeColor="text1"/>
+          <w:rFonts w:ascii="Calibri" w:hAnsi="Calibri" w:eastAsia="Calibri" w:cs="Calibri" w:asciiTheme="minorAscii" w:hAnsiTheme="minorAscii" w:eastAsiaTheme="minorAscii" w:cstheme="minorBidi"/>
+          <w:b w:val="1"/>
+          <w:bCs w:val="1"/>
+          <w:color w:val="E97132" w:themeColor="accent2" w:themeTint="FF" w:themeShade="FF"/>
+          <w:sz w:val="24"/>
+          <w:szCs w:val="24"/>
+          <w:lang w:eastAsia="en-US" w:bidi="ar-SA"/>
         </w:rPr>
         <w:t>[adresse complète]</w:t>
       </w:r>
       <w:r>
         <w:rPr>
           <w:rFonts w:ascii="Calibri" w:hAnsi="Calibri" w:eastAsia="Calibri" w:cs="Calibri"/>
-          <w:color w:val="000000" w:themeColor="text1"/>
+          <w:color w:val="000000" w:themeColor="text1" w:themeTint="FF" w:themeShade="FF"/>
         </w:rPr>
         <w:t>.</w:t>
       </w:r>
@@ -1158,9 +1176,82 @@
       <w:r>
         <w:rPr>
           <w:rFonts w:ascii="Calibri" w:hAnsi="Calibri" w:eastAsia="Calibri" w:cs="Calibri"/>
-          <w:color w:val="000000" w:themeColor="text1"/>
+          <w:color w:val="000000" w:themeColor="text1" w:themeTint="FF" w:themeShade="FF"/>
         </w:rPr>
         <w:t>La durée de l’association est illimitée.</w:t>
+      </w:r>
+    </w:p>
+    <w:p>
+      <w:pPr>
+        <w:spacing w:beforeAutospacing="on" w:afterAutospacing="on" w:line="360" w:lineRule="auto"/>
+        <w:jc w:val="both"/>
+        <w:rPr>
+          <w:rFonts w:ascii="Calibri" w:hAnsi="Calibri" w:eastAsia="Calibri" w:cs="Calibri"/>
+          <w:color w:val="000000" w:themeColor="text1" w:themeTint="FF" w:themeShade="FF"/>
+        </w:rPr>
+      </w:pPr>
+      <w:r>
+        <w:rPr>
+          <w:rFonts w:ascii="Calibri" w:hAnsi="Calibri" w:eastAsia="Calibri" w:cs="Calibri"/>
+          <w:color w:val="000000" w:themeColor="text1" w:themeTint="FF" w:themeShade="FF"/>
+        </w:rPr>
+        <w:t xml:space="preserve">L’exercice comptable est d’une durée de 12 mois et se clôture le </w:t>
+      </w:r>
+      <w:r>
+        <w:rPr>
+          <w:rFonts w:ascii="Calibri" w:hAnsi="Calibri" w:eastAsia="Calibri" w:cs="Calibri" w:asciiTheme="minorAscii" w:hAnsiTheme="minorAscii" w:eastAsiaTheme="minorAscii" w:cstheme="minorBidi"/>
+          <w:b w:val="1"/>
+          <w:bCs w:val="1"/>
+          <w:color w:val="E97132" w:themeColor="accent2" w:themeTint="FF" w:themeShade="FF"/>
+          <w:sz w:val="24"/>
+          <w:szCs w:val="24"/>
+          <w:lang w:eastAsia="en-US" w:bidi="ar-SA"/>
+        </w:rPr>
+        <w:t>[Date clôture]</w:t>
+      </w:r>
+      <w:r>
+        <w:rPr>
+          <w:rFonts w:ascii="Calibri" w:hAnsi="Calibri" w:eastAsia="Calibri" w:cs="Calibri"/>
+          <w:color w:val="000000" w:themeColor="text1" w:themeTint="FF" w:themeShade="FF"/>
+        </w:rPr>
+        <w:t xml:space="preserve"> de chaque année. Par exception, le premier exercice sera d’une durée </w:t>
+      </w:r>
+      <w:r>
+        <w:rPr>
+          <w:rFonts w:ascii="Calibri" w:hAnsi="Calibri" w:eastAsia="Calibri" w:cs="Calibri" w:asciiTheme="minorAscii" w:hAnsiTheme="minorAscii" w:eastAsiaTheme="minorAscii" w:cstheme="minorBidi"/>
+          <w:b w:val="1"/>
+          <w:bCs w:val="1"/>
+          <w:color w:val="E97132" w:themeColor="accent2" w:themeTint="FF" w:themeShade="FF"/>
+          <w:sz w:val="24"/>
+          <w:szCs w:val="24"/>
+          <w:lang w:eastAsia="en-US" w:bidi="ar-SA"/>
+        </w:rPr>
+        <w:t>[supérieure/inférieure]</w:t>
+      </w:r>
+      <w:r>
+        <w:rPr>
+          <w:rFonts w:ascii="Calibri" w:hAnsi="Calibri" w:eastAsia="Calibri" w:cs="Calibri"/>
+          <w:color w:val="000000" w:themeColor="text1" w:themeTint="FF" w:themeShade="FF"/>
+        </w:rPr>
+        <w:t xml:space="preserve"> : de la date de création au </w:t>
+      </w:r>
+      <w:r>
+        <w:rPr>
+          <w:rFonts w:ascii="Calibri" w:hAnsi="Calibri" w:eastAsia="Calibri" w:cs="Calibri"/>
+          <w:b w:val="1"/>
+          <w:bCs w:val="1"/>
+          <w:color w:val="E97132" w:themeColor="accent2" w:themeTint="FF" w:themeShade="FF"/>
+        </w:rPr>
+        <w:t>[Date première clôture]</w:t>
+      </w:r>
+      <w:r>
+        <w:rPr>
+          <w:rFonts w:ascii="Calibri" w:hAnsi="Calibri" w:eastAsia="Calibri" w:cs="Calibri"/>
+          <w:b w:val="1"/>
+          <w:bCs w:val="1"/>
+          <w:color w:val="E97132" w:themeColor="accent2" w:themeTint="FF" w:themeShade="FF"/>
+        </w:rPr>
+        <w:t>.</w:t>
       </w:r>
     </w:p>
     <w:p>
@@ -2541,82 +2632,103 @@
     </w:p>
     <w:p>
       <w:pPr>
-        <w:spacing w:before="100" w:beforeAutospacing="1" w:after="100" w:afterAutospacing="1" w:line="360" w:lineRule="auto"/>
-        <w:rPr>
-          <w:rFonts w:ascii="Calibri" w:hAnsi="Calibri" w:eastAsia="Calibri" w:cs="Calibri"/>
-          <w:color w:val="000000" w:themeColor="text1"/>
-        </w:rPr>
-      </w:pPr>
-      <w:r>
-        <w:rPr>
-          <w:rFonts w:ascii="Calibri" w:hAnsi="Calibri" w:eastAsia="Calibri" w:cs="Calibri"/>
-          <w:color w:val="000000" w:themeColor="text1"/>
+        <w:spacing w:before="100" w:beforeAutospacing="on" w:after="100" w:afterAutospacing="on" w:line="360" w:lineRule="auto"/>
+        <w:rPr>
+          <w:rFonts w:ascii="Calibri" w:hAnsi="Calibri" w:eastAsia="Calibri" w:cs="Calibri"/>
+          <w:color w:val="000000" w:themeColor="text1"/>
+        </w:rPr>
+      </w:pPr>
+      <w:r>
+        <w:rPr>
+          <w:rFonts w:ascii="Calibri" w:hAnsi="Calibri" w:eastAsia="Calibri" w:cs="Calibri"/>
+          <w:color w:val="000000" w:themeColor="text1" w:themeTint="FF" w:themeShade="FF"/>
         </w:rPr>
         <w:t xml:space="preserve">Fait à </w:t>
       </w:r>
       <w:r>
         <w:rPr>
-          <w:rFonts w:ascii="Calibri" w:hAnsi="Calibri" w:eastAsia="Calibri" w:cs="Calibri"/>
-          <w:b/>
-          <w:bCs/>
-          <w:color w:val="000000" w:themeColor="text1"/>
+          <w:rFonts w:ascii="Calibri" w:hAnsi="Calibri" w:eastAsia="Calibri" w:cs="Calibri" w:asciiTheme="minorAscii" w:hAnsiTheme="minorAscii" w:eastAsiaTheme="minorAscii" w:cstheme="minorBidi"/>
+          <w:b w:val="1"/>
+          <w:bCs w:val="1"/>
+          <w:color w:val="E97132" w:themeColor="accent2" w:themeTint="FF" w:themeShade="FF"/>
+          <w:sz w:val="24"/>
+          <w:szCs w:val="24"/>
+          <w:lang w:eastAsia="en-US" w:bidi="ar-SA"/>
         </w:rPr>
         <w:t>[Ville]</w:t>
       </w:r>
       <w:r>
         <w:rPr>
           <w:rFonts w:ascii="Calibri" w:hAnsi="Calibri" w:eastAsia="Calibri" w:cs="Calibri"/>
-          <w:color w:val="000000" w:themeColor="text1"/>
+          <w:color w:val="000000" w:themeColor="text1" w:themeTint="FF" w:themeShade="FF"/>
         </w:rPr>
         <w:t xml:space="preserve">, le </w:t>
       </w:r>
       <w:r>
         <w:rPr>
-          <w:rFonts w:ascii="Calibri" w:hAnsi="Calibri" w:eastAsia="Calibri" w:cs="Calibri"/>
-          <w:b/>
-          <w:bCs/>
-          <w:color w:val="000000" w:themeColor="text1"/>
+          <w:rFonts w:ascii="Calibri" w:hAnsi="Calibri" w:eastAsia="Calibri" w:cs="Calibri" w:asciiTheme="minorAscii" w:hAnsiTheme="minorAscii" w:eastAsiaTheme="minorAscii" w:cstheme="minorBidi"/>
+          <w:b w:val="1"/>
+          <w:bCs w:val="1"/>
+          <w:color w:val="E97132" w:themeColor="accent2" w:themeTint="FF" w:themeShade="FF"/>
+          <w:sz w:val="24"/>
+          <w:szCs w:val="24"/>
+          <w:lang w:eastAsia="en-US" w:bidi="ar-SA"/>
         </w:rPr>
         <w:t>[date]</w:t>
       </w:r>
       <w:r>
-        <w:rPr>
-          <w:rFonts w:ascii="Calibri" w:hAnsi="Calibri" w:cs="Calibri"/>
-        </w:rPr>
         <w:br/>
       </w:r>
       <w:r>
         <w:rPr>
           <w:rFonts w:ascii="Calibri" w:hAnsi="Calibri" w:eastAsia="Calibri" w:cs="Calibri"/>
-          <w:color w:val="000000" w:themeColor="text1"/>
+          <w:color w:val="000000" w:themeColor="text1" w:themeTint="FF" w:themeShade="FF"/>
         </w:rPr>
         <w:t xml:space="preserve"> Pour l’association :</w:t>
       </w:r>
       <w:r>
-        <w:rPr>
-          <w:rFonts w:ascii="Calibri" w:hAnsi="Calibri" w:cs="Calibri"/>
-        </w:rPr>
         <w:br/>
       </w:r>
       <w:r>
         <w:rPr>
           <w:rFonts w:ascii="Calibri" w:hAnsi="Calibri" w:eastAsia="Calibri" w:cs="Calibri"/>
-          <w:color w:val="000000" w:themeColor="text1"/>
-        </w:rPr>
-        <w:t xml:space="preserve"> Le Président(e) : ___________________</w:t>
-      </w:r>
-      <w:r>
-        <w:rPr>
-          <w:rFonts w:ascii="Calibri" w:hAnsi="Calibri" w:cs="Calibri"/>
-        </w:rPr>
+          <w:color w:val="000000" w:themeColor="text1" w:themeTint="FF" w:themeShade="FF"/>
+        </w:rPr>
+        <w:t xml:space="preserve"> Le Président(e) : </w:t>
+      </w:r>
+      <w:r>
+        <w:rPr>
+          <w:rFonts w:ascii="Calibri" w:hAnsi="Calibri" w:eastAsia="Calibri" w:cs="Calibri" w:asciiTheme="minorAscii" w:hAnsiTheme="minorAscii" w:eastAsiaTheme="minorAscii" w:cstheme="minorBidi"/>
+          <w:b w:val="1"/>
+          <w:bCs w:val="1"/>
+          <w:color w:val="E97132" w:themeColor="accent2" w:themeTint="FF" w:themeShade="FF"/>
+          <w:sz w:val="24"/>
+          <w:szCs w:val="24"/>
+          <w:lang w:eastAsia="en-US" w:bidi="ar-SA"/>
+        </w:rPr>
+        <w:t>[Nom Prénom]</w:t>
+      </w:r>
+      <w:r>
         <w:br/>
       </w:r>
       <w:r>
         <w:rPr>
           <w:rFonts w:ascii="Calibri" w:hAnsi="Calibri" w:eastAsia="Calibri" w:cs="Calibri"/>
-          <w:color w:val="000000" w:themeColor="text1"/>
-        </w:rPr>
-        <w:t xml:space="preserve"> Le Secrétaire : ___________________</w:t>
+          <w:color w:val="000000" w:themeColor="text1" w:themeTint="FF" w:themeShade="FF"/>
+        </w:rPr>
+        <w:t xml:space="preserve"> Le Secrétaire : </w:t>
+      </w:r>
+      <w:r>
+        <w:rPr>
+          <w:rFonts w:ascii="Calibri" w:hAnsi="Calibri" w:eastAsia="Calibri" w:cs="Calibri" w:asciiTheme="minorAscii" w:hAnsiTheme="minorAscii" w:eastAsiaTheme="minorAscii" w:cstheme="minorBidi"/>
+          <w:b w:val="1"/>
+          <w:bCs w:val="1"/>
+          <w:color w:val="E97132" w:themeColor="accent2" w:themeTint="FF" w:themeShade="FF"/>
+          <w:sz w:val="24"/>
+          <w:szCs w:val="24"/>
+          <w:lang w:eastAsia="en-US" w:bidi="ar-SA"/>
+        </w:rPr>
+        <w:t>[Nom Prénom]</w:t>
       </w:r>
     </w:p>
     <w:p>

</xml_diff>